<commit_message>
Fix fucking user guide
</commit_message>
<xml_diff>
--- a/Work/Notes/Руководство пользователя.docx
+++ b/Work/Notes/Руководство пользователя.docx
@@ -569,8 +569,6 @@
         </w:rPr>
         <w:tab/>
       </w:r>
-      <w:bookmarkStart w:id="0" w:name="_GoBack"/>
-      <w:bookmarkEnd w:id="0"/>
       <w:r>
         <w:rPr>
           <w:rFonts w:cs="Times New Roman"/>
@@ -1550,7 +1548,7 @@
           <w:szCs w:val="36"/>
         </w:rPr>
       </w:pPr>
-      <w:bookmarkStart w:id="1" w:name="_Toc10922270"/>
+      <w:bookmarkStart w:id="0" w:name="_Toc10922270"/>
       <w:r>
         <w:rPr>
           <w:sz w:val="36"/>
@@ -1559,7 +1557,7 @@
         <w:lastRenderedPageBreak/>
         <w:t>Описание решаемой задачи</w:t>
       </w:r>
-      <w:bookmarkEnd w:id="1"/>
+      <w:bookmarkEnd w:id="0"/>
     </w:p>
     <w:p>
       <w:pPr>
@@ -1844,7 +1842,7 @@
           <w:szCs w:val="36"/>
         </w:rPr>
       </w:pPr>
-      <w:bookmarkStart w:id="2" w:name="_Toc10922271"/>
+      <w:bookmarkStart w:id="1" w:name="_Toc10922271"/>
       <w:r>
         <w:rPr>
           <w:sz w:val="36"/>
@@ -1859,7 +1857,7 @@
         </w:rPr>
         <w:t>уры базы данных</w:t>
       </w:r>
-      <w:bookmarkEnd w:id="2"/>
+      <w:bookmarkEnd w:id="1"/>
     </w:p>
     <w:p>
       <w:pPr>
@@ -2219,7 +2217,7 @@
           <w:szCs w:val="36"/>
         </w:rPr>
       </w:pPr>
-      <w:bookmarkStart w:id="3" w:name="_Toc10922272"/>
+      <w:bookmarkStart w:id="2" w:name="_Toc10922272"/>
       <w:r>
         <w:rPr>
           <w:sz w:val="36"/>
@@ -2228,7 +2226,7 @@
         <w:lastRenderedPageBreak/>
         <w:t>Описание интерфейса программы</w:t>
       </w:r>
-      <w:bookmarkEnd w:id="3"/>
+      <w:bookmarkEnd w:id="2"/>
     </w:p>
     <w:p>
       <w:pPr>
@@ -2450,7 +2448,24 @@
         <w:t xml:space="preserve"> </w:t>
       </w:r>
       <w:r>
-        <w:t xml:space="preserve">База данных автоматически загружается из двоичного формата при наличии соответствующего файла, в ином случае загружается исходная база данных (из </w:t>
+        <w:t xml:space="preserve">Запускать приложение необходимо из командной строки, находясь в папке </w:t>
+      </w:r>
+      <w:r>
+        <w:rPr>
+          <w:lang w:val="en-US"/>
+        </w:rPr>
+        <w:t>Scripts</w:t>
+      </w:r>
+      <w:r>
+        <w:t xml:space="preserve">. </w:t>
+      </w:r>
+      <w:r>
+        <w:t>База данных автоматически за</w:t>
+      </w:r>
+      <w:bookmarkStart w:id="3" w:name="_GoBack"/>
+      <w:bookmarkEnd w:id="3"/>
+      <w:r>
+        <w:t xml:space="preserve">гружается из двоичного формата при наличии соответствующего файла, в ином случае загружается исходная база данных (из </w:t>
       </w:r>
       <w:r>
         <w:rPr>
@@ -2704,7 +2719,6 @@
         </w:numPr>
       </w:pPr>
       <w:r>
-        <w:lastRenderedPageBreak/>
         <w:t>Функция «Сохранить»</w:t>
       </w:r>
     </w:p>
@@ -3156,7 +3170,6 @@
         <w:rPr>
           <w:noProof/>
         </w:rPr>
-        <w:lastRenderedPageBreak/>
         <mc:AlternateContent>
           <mc:Choice Requires="wps">
             <w:drawing>
@@ -8051,7 +8064,7 @@
 </file>
 
 <file path=customXml/itemProps1.xml><?xml version="1.0" encoding="utf-8"?>
-<ds:datastoreItem xmlns:ds="http://schemas.openxmlformats.org/officeDocument/2006/customXml" ds:itemID="{65A3AA2E-152A-4729-9480-DE02A3F889B7}">
+<ds:datastoreItem xmlns:ds="http://schemas.openxmlformats.org/officeDocument/2006/customXml" ds:itemID="{012E5F6A-DF7B-4325-8F34-396691855D07}">
   <ds:schemaRefs>
     <ds:schemaRef ds:uri="http://schemas.openxmlformats.org/officeDocument/2006/bibliography"/>
   </ds:schemaRefs>

</xml_diff>